<commit_message>
feat : tambah surat baru dan ubah format tanggal di surat
</commit_message>
<xml_diff>
--- a/src/assets/docx/templete/1.docx
+++ b/src/assets/docx/templete/1.docx
@@ -6,7 +6,7 @@
       <w:pPr>
         <w:spacing w:after="0" w:line="360" w:lineRule="auto"/>
         <w:rPr>
-          <w:rFonts w:ascii="Arial Narrow" w:hAnsi="Arial Narrow"/>
+          <w:rFonts w:hint="default" w:ascii="Arial Narrow" w:hAnsi="Arial Narrow" w:cs="Arial Narrow"/>
           <w:b/>
           <w:sz w:val="32"/>
           <w:szCs w:val="32"/>
@@ -15,7 +15,7 @@
       </w:pPr>
       <w:r>
         <w:rPr>
-          <w:rFonts w:ascii="Arial Narrow" w:hAnsi="Arial Narrow"/>
+          <w:rFonts w:hint="default" w:ascii="Arial Narrow" w:hAnsi="Arial Narrow" w:cs="Arial Narrow"/>
           <w:b/>
           <w:sz w:val="32"/>
           <w:szCs w:val="32"/>
@@ -24,7 +24,7 @@
       </w:r>
       <w:r>
         <w:rPr>
-          <w:rFonts w:ascii="Arial Narrow" w:hAnsi="Arial Narrow"/>
+          <w:rFonts w:hint="default" w:ascii="Arial Narrow" w:hAnsi="Arial Narrow" w:cs="Arial Narrow"/>
           <w:b/>
           <w:sz w:val="32"/>
           <w:szCs w:val="32"/>
@@ -37,7 +37,7 @@
       <w:pPr>
         <w:spacing w:after="0" w:line="360" w:lineRule="auto"/>
         <w:rPr>
-          <w:rFonts w:ascii="Arial Narrow" w:hAnsi="Arial Narrow"/>
+          <w:rFonts w:hint="default" w:ascii="Arial Narrow" w:hAnsi="Arial Narrow" w:cs="Arial Narrow"/>
           <w:b/>
           <w:sz w:val="32"/>
           <w:szCs w:val="32"/>
@@ -46,7 +46,7 @@
       </w:pPr>
       <w:r>
         <w:rPr>
-          <w:rFonts w:ascii="Arial Narrow" w:hAnsi="Arial Narrow"/>
+          <w:rFonts w:hint="default" w:ascii="Arial Narrow" w:hAnsi="Arial Narrow" w:cs="Arial Narrow"/>
           <w:b/>
           <w:sz w:val="32"/>
           <w:szCs w:val="32"/>
@@ -58,7 +58,7 @@
       <w:pPr>
         <w:spacing w:after="0" w:line="360" w:lineRule="auto"/>
         <w:rPr>
-          <w:rFonts w:hint="default" w:ascii="Arial Narrow" w:hAnsi="Arial Narrow"/>
+          <w:rFonts w:hint="default" w:ascii="Arial Narrow" w:hAnsi="Arial Narrow" w:cs="Arial Narrow"/>
           <w:b/>
           <w:sz w:val="32"/>
           <w:szCs w:val="32"/>
@@ -67,7 +67,7 @@
       </w:pPr>
       <w:r>
         <w:rPr>
-          <w:rFonts w:ascii="Arial Narrow" w:hAnsi="Arial Narrow"/>
+          <w:rFonts w:hint="default" w:ascii="Arial Narrow" w:hAnsi="Arial Narrow" w:cs="Arial Narrow"/>
           <w:b/>
           <w:sz w:val="32"/>
           <w:szCs w:val="32"/>
@@ -76,7 +76,7 @@
       </w:r>
       <w:r>
         <w:rPr>
-          <w:rFonts w:hint="default" w:ascii="Arial Narrow" w:hAnsi="Arial Narrow"/>
+          <w:rFonts w:hint="default" w:ascii="Arial Narrow" w:hAnsi="Arial Narrow" w:cs="Arial Narrow"/>
           <w:b/>
           <w:sz w:val="32"/>
           <w:szCs w:val="32"/>
@@ -86,7 +86,7 @@
       </w:r>
       <w:r>
         <w:rPr>
-          <w:rFonts w:ascii="Arial Narrow" w:hAnsi="Arial Narrow"/>
+          <w:rFonts w:hint="default" w:ascii="Arial Narrow" w:hAnsi="Arial Narrow" w:cs="Arial Narrow"/>
           <w:b/>
           <w:sz w:val="32"/>
           <w:szCs w:val="32"/>
@@ -95,7 +95,7 @@
       </w:r>
       <w:r>
         <w:rPr>
-          <w:rFonts w:hint="default" w:ascii="Arial Narrow" w:hAnsi="Arial Narrow"/>
+          <w:rFonts w:hint="default" w:ascii="Arial Narrow" w:hAnsi="Arial Narrow" w:cs="Arial Narrow"/>
           <w:b/>
           <w:sz w:val="32"/>
           <w:szCs w:val="32"/>
@@ -108,7 +108,7 @@
       <w:pPr>
         <w:spacing w:after="120" w:line="360" w:lineRule="auto"/>
         <w:rPr>
-          <w:rFonts w:ascii="Arial Narrow" w:hAnsi="Arial Narrow"/>
+          <w:rFonts w:hint="default" w:ascii="Arial Narrow" w:hAnsi="Arial Narrow" w:cs="Arial Narrow"/>
           <w:b/>
           <w:sz w:val="18"/>
           <w:szCs w:val="32"/>
@@ -120,7 +120,7 @@
         <w:spacing w:after="0" w:line="360" w:lineRule="auto"/>
         <w:jc w:val="center"/>
         <w:rPr>
-          <w:rFonts w:ascii="Copperplate Gothic Bold" w:hAnsi="Copperplate Gothic Bold"/>
+          <w:rFonts w:hint="default" w:ascii="Arial Narrow" w:hAnsi="Arial Narrow" w:cs="Arial Narrow"/>
           <w:b/>
           <w:sz w:val="32"/>
           <w:szCs w:val="32"/>
@@ -129,7 +129,7 @@
       </w:pPr>
       <w:r>
         <w:rPr>
-          <w:rFonts w:ascii="Copperplate Gothic Bold" w:hAnsi="Copperplate Gothic Bold"/>
+          <w:rFonts w:hint="default" w:ascii="Arial Narrow" w:hAnsi="Arial Narrow" w:cs="Arial Narrow"/>
           <w:b/>
           <w:sz w:val="32"/>
           <w:szCs w:val="32"/>
@@ -137,21 +137,23 @@
         </w:rPr>
         <w:t>SURAT KETERANGAN DOMISILI</w:t>
       </w:r>
+      <w:bookmarkStart w:id="0" w:name="_GoBack"/>
+      <w:bookmarkEnd w:id="0"/>
     </w:p>
     <w:p>
       <w:pPr>
         <w:spacing w:after="0" w:line="360" w:lineRule="auto"/>
         <w:jc w:val="center"/>
         <w:rPr>
-          <w:rFonts w:hint="default" w:ascii="Arial Narrow" w:hAnsi="Arial Narrow"/>
-          <w:sz w:val="24"/>
-          <w:szCs w:val="28"/>
-          <w:lang w:val="en-GB"/>
-        </w:rPr>
-      </w:pPr>
-      <w:r>
-        <w:rPr>
-          <w:rFonts w:ascii="Arial Narrow" w:hAnsi="Arial Narrow"/>
+          <w:rFonts w:hint="default" w:ascii="Arial Narrow" w:hAnsi="Arial Narrow" w:cs="Arial Narrow"/>
+          <w:sz w:val="24"/>
+          <w:szCs w:val="28"/>
+          <w:lang w:val="en-GB"/>
+        </w:rPr>
+      </w:pPr>
+      <w:r>
+        <w:rPr>
+          <w:rFonts w:hint="default" w:ascii="Arial Narrow" w:hAnsi="Arial Narrow" w:cs="Arial Narrow"/>
           <w:sz w:val="24"/>
           <w:szCs w:val="28"/>
         </w:rPr>
@@ -159,7 +161,7 @@
       </w:r>
       <w:r>
         <w:rPr>
-          <w:rFonts w:hint="default" w:ascii="Arial Narrow" w:hAnsi="Arial Narrow"/>
+          <w:rFonts w:hint="default" w:ascii="Arial Narrow" w:hAnsi="Arial Narrow" w:cs="Arial Narrow"/>
           <w:sz w:val="24"/>
           <w:szCs w:val="28"/>
           <w:lang w:val="en-GB"/>
@@ -168,7 +170,7 @@
       </w:r>
       <w:r>
         <w:rPr>
-          <w:rFonts w:ascii="Arial Narrow" w:hAnsi="Arial Narrow"/>
+          <w:rFonts w:hint="default" w:ascii="Arial Narrow" w:hAnsi="Arial Narrow" w:cs="Arial Narrow"/>
           <w:sz w:val="24"/>
           <w:szCs w:val="28"/>
         </w:rPr>
@@ -176,7 +178,7 @@
       </w:r>
       <w:r>
         <w:rPr>
-          <w:rFonts w:ascii="Arial Narrow" w:hAnsi="Arial Narrow"/>
+          <w:rFonts w:hint="default" w:ascii="Arial Narrow" w:hAnsi="Arial Narrow" w:cs="Arial Narrow"/>
           <w:sz w:val="24"/>
           <w:szCs w:val="28"/>
           <w:lang w:val="en-US"/>
@@ -185,7 +187,7 @@
       </w:r>
       <w:r>
         <w:rPr>
-          <w:rFonts w:ascii="Arial Narrow" w:hAnsi="Arial Narrow"/>
+          <w:rFonts w:hint="default" w:ascii="Arial Narrow" w:hAnsi="Arial Narrow" w:cs="Arial Narrow"/>
           <w:sz w:val="24"/>
           <w:szCs w:val="28"/>
         </w:rPr>
@@ -193,7 +195,7 @@
       </w:r>
       <w:r>
         <w:rPr>
-          <w:rFonts w:hint="default" w:ascii="Arial Narrow" w:hAnsi="Arial Narrow"/>
+          <w:rFonts w:hint="default" w:ascii="Arial Narrow" w:hAnsi="Arial Narrow" w:cs="Arial Narrow"/>
           <w:sz w:val="24"/>
           <w:szCs w:val="28"/>
           <w:lang w:val="en-GB"/>
@@ -202,7 +204,7 @@
       </w:r>
       <w:r>
         <w:rPr>
-          <w:rFonts w:ascii="Arial Narrow" w:hAnsi="Arial Narrow"/>
+          <w:rFonts w:hint="default" w:ascii="Arial Narrow" w:hAnsi="Arial Narrow" w:cs="Arial Narrow"/>
           <w:sz w:val="24"/>
           <w:szCs w:val="28"/>
           <w:lang w:val="en-US"/>
@@ -211,7 +213,7 @@
       </w:r>
       <w:r>
         <w:rPr>
-          <w:rFonts w:ascii="Arial Narrow" w:hAnsi="Arial Narrow"/>
+          <w:rFonts w:hint="default" w:ascii="Arial Narrow" w:hAnsi="Arial Narrow" w:cs="Arial Narrow"/>
           <w:sz w:val="24"/>
           <w:szCs w:val="28"/>
         </w:rPr>
@@ -219,7 +221,7 @@
       </w:r>
       <w:r>
         <w:rPr>
-          <w:rFonts w:hint="default" w:ascii="Arial Narrow" w:hAnsi="Arial Narrow"/>
+          <w:rFonts w:hint="default" w:ascii="Arial Narrow" w:hAnsi="Arial Narrow" w:cs="Arial Narrow"/>
           <w:sz w:val="24"/>
           <w:szCs w:val="28"/>
           <w:lang w:val="en-GB"/>
@@ -231,7 +233,7 @@
       <w:pPr>
         <w:spacing w:after="0" w:line="360" w:lineRule="auto"/>
         <w:rPr>
-          <w:rFonts w:ascii="Arial Narrow" w:hAnsi="Arial Narrow"/>
+          <w:rFonts w:hint="default" w:ascii="Arial Narrow" w:hAnsi="Arial Narrow" w:cs="Arial Narrow"/>
           <w:sz w:val="24"/>
           <w:szCs w:val="28"/>
         </w:rPr>
@@ -242,14 +244,14 @@
         <w:spacing w:after="0" w:line="360" w:lineRule="auto"/>
         <w:jc w:val="both"/>
         <w:rPr>
-          <w:rFonts w:ascii="Arial Narrow" w:hAnsi="Arial Narrow"/>
-          <w:sz w:val="24"/>
-          <w:szCs w:val="28"/>
-        </w:rPr>
-      </w:pPr>
-      <w:r>
-        <w:rPr>
-          <w:rFonts w:ascii="Arial Narrow" w:hAnsi="Arial Narrow"/>
+          <w:rFonts w:hint="default" w:ascii="Arial Narrow" w:hAnsi="Arial Narrow" w:cs="Arial Narrow"/>
+          <w:sz w:val="24"/>
+          <w:szCs w:val="28"/>
+        </w:rPr>
+      </w:pPr>
+      <w:r>
+        <w:rPr>
+          <w:rFonts w:hint="default" w:ascii="Arial Narrow" w:hAnsi="Arial Narrow" w:cs="Arial Narrow"/>
           <w:sz w:val="24"/>
           <w:szCs w:val="28"/>
         </w:rPr>
@@ -257,7 +259,7 @@
       </w:r>
       <w:r>
         <w:rPr>
-          <w:rFonts w:hint="default" w:ascii="Arial Narrow" w:hAnsi="Arial Narrow"/>
+          <w:rFonts w:hint="default" w:ascii="Arial Narrow" w:hAnsi="Arial Narrow" w:cs="Arial Narrow"/>
           <w:sz w:val="24"/>
           <w:szCs w:val="28"/>
           <w:lang w:val="en-GB"/>
@@ -266,7 +268,7 @@
       </w:r>
       <w:r>
         <w:rPr>
-          <w:rFonts w:ascii="Arial Narrow" w:hAnsi="Arial Narrow"/>
+          <w:rFonts w:hint="default" w:ascii="Arial Narrow" w:hAnsi="Arial Narrow" w:cs="Arial Narrow"/>
           <w:sz w:val="24"/>
           <w:szCs w:val="28"/>
         </w:rPr>
@@ -274,7 +276,7 @@
       </w:r>
       <w:r>
         <w:rPr>
-          <w:rFonts w:hint="default" w:ascii="Arial Narrow" w:hAnsi="Arial Narrow"/>
+          <w:rFonts w:hint="default" w:ascii="Arial Narrow" w:hAnsi="Arial Narrow" w:cs="Arial Narrow"/>
           <w:sz w:val="24"/>
           <w:szCs w:val="28"/>
           <w:lang w:val="en-GB"/>
@@ -283,7 +285,7 @@
       </w:r>
       <w:r>
         <w:rPr>
-          <w:rFonts w:ascii="Arial Narrow" w:hAnsi="Arial Narrow"/>
+          <w:rFonts w:hint="default" w:ascii="Arial Narrow" w:hAnsi="Arial Narrow" w:cs="Arial Narrow"/>
           <w:sz w:val="24"/>
           <w:szCs w:val="28"/>
         </w:rPr>
@@ -297,14 +299,14 @@
         </w:tabs>
         <w:spacing w:after="0"/>
         <w:rPr>
-          <w:rFonts w:ascii="Arial Narrow" w:hAnsi="Arial Narrow"/>
-          <w:sz w:val="24"/>
-          <w:szCs w:val="28"/>
-        </w:rPr>
-      </w:pPr>
-      <w:r>
-        <w:rPr>
-          <w:rFonts w:ascii="Arial Narrow" w:hAnsi="Arial Narrow"/>
+          <w:rFonts w:hint="default" w:ascii="Arial Narrow" w:hAnsi="Arial Narrow" w:cs="Arial Narrow"/>
+          <w:sz w:val="24"/>
+          <w:szCs w:val="28"/>
+        </w:rPr>
+      </w:pPr>
+      <w:r>
+        <w:rPr>
+          <w:rFonts w:hint="default" w:ascii="Arial Narrow" w:hAnsi="Arial Narrow" w:cs="Arial Narrow"/>
           <w:sz w:val="24"/>
           <w:szCs w:val="28"/>
         </w:rPr>
@@ -312,7 +314,7 @@
       </w:r>
       <w:r>
         <w:rPr>
-          <w:rFonts w:ascii="Arial Narrow" w:hAnsi="Arial Narrow"/>
+          <w:rFonts w:hint="default" w:ascii="Arial Narrow" w:hAnsi="Arial Narrow" w:cs="Arial Narrow"/>
           <w:sz w:val="24"/>
           <w:szCs w:val="28"/>
         </w:rPr>
@@ -320,7 +322,7 @@
       </w:r>
       <w:r>
         <w:rPr>
-          <w:rFonts w:ascii="Arial Narrow" w:hAnsi="Arial Narrow"/>
+          <w:rFonts w:hint="default" w:ascii="Arial Narrow" w:hAnsi="Arial Narrow" w:cs="Arial Narrow"/>
           <w:sz w:val="24"/>
           <w:szCs w:val="28"/>
         </w:rPr>
@@ -328,7 +330,7 @@
       </w:r>
       <w:r>
         <w:rPr>
-          <w:rFonts w:hint="default" w:ascii="Arial Narrow" w:hAnsi="Arial Narrow"/>
+          <w:rFonts w:hint="default" w:ascii="Arial Narrow" w:hAnsi="Arial Narrow" w:cs="Arial Narrow"/>
           <w:sz w:val="24"/>
           <w:szCs w:val="28"/>
           <w:lang w:val="en-GB"/>
@@ -343,15 +345,15 @@
         </w:tabs>
         <w:spacing w:after="0"/>
         <w:rPr>
-          <w:rFonts w:hint="default" w:ascii="Arial Narrow" w:hAnsi="Arial Narrow"/>
-          <w:sz w:val="24"/>
-          <w:szCs w:val="28"/>
-          <w:lang w:val="en-GB"/>
-        </w:rPr>
-      </w:pPr>
-      <w:r>
-        <w:rPr>
-          <w:rFonts w:ascii="Arial Narrow" w:hAnsi="Arial Narrow"/>
+          <w:rFonts w:hint="default" w:ascii="Arial Narrow" w:hAnsi="Arial Narrow" w:cs="Arial Narrow"/>
+          <w:sz w:val="24"/>
+          <w:szCs w:val="28"/>
+          <w:lang w:val="en-GB"/>
+        </w:rPr>
+      </w:pPr>
+      <w:r>
+        <w:rPr>
+          <w:rFonts w:hint="default" w:ascii="Arial Narrow" w:hAnsi="Arial Narrow" w:cs="Arial Narrow"/>
           <w:sz w:val="24"/>
           <w:szCs w:val="28"/>
         </w:rPr>
@@ -359,7 +361,7 @@
       </w:r>
       <w:r>
         <w:rPr>
-          <w:rFonts w:ascii="Arial Narrow" w:hAnsi="Arial Narrow"/>
+          <w:rFonts w:hint="default" w:ascii="Arial Narrow" w:hAnsi="Arial Narrow" w:cs="Arial Narrow"/>
           <w:sz w:val="24"/>
           <w:szCs w:val="28"/>
         </w:rPr>
@@ -367,7 +369,7 @@
       </w:r>
       <w:r>
         <w:rPr>
-          <w:rFonts w:ascii="Arial Narrow" w:hAnsi="Arial Narrow"/>
+          <w:rFonts w:hint="default" w:ascii="Arial Narrow" w:hAnsi="Arial Narrow" w:cs="Arial Narrow"/>
           <w:sz w:val="24"/>
           <w:szCs w:val="28"/>
         </w:rPr>
@@ -375,7 +377,7 @@
       </w:r>
       <w:r>
         <w:rPr>
-          <w:rFonts w:hint="default" w:ascii="Arial Narrow" w:hAnsi="Arial Narrow"/>
+          <w:rFonts w:hint="default" w:ascii="Arial Narrow" w:hAnsi="Arial Narrow" w:cs="Arial Narrow"/>
           <w:sz w:val="24"/>
           <w:szCs w:val="28"/>
           <w:lang w:val="en-GB"/>
@@ -390,15 +392,15 @@
         </w:tabs>
         <w:spacing w:after="0"/>
         <w:rPr>
-          <w:rFonts w:hint="default" w:ascii="Arial Narrow" w:hAnsi="Arial Narrow"/>
-          <w:sz w:val="24"/>
-          <w:szCs w:val="28"/>
-          <w:lang w:val="en-GB"/>
-        </w:rPr>
-      </w:pPr>
-      <w:r>
-        <w:rPr>
-          <w:rFonts w:ascii="Arial Narrow" w:hAnsi="Arial Narrow"/>
+          <w:rFonts w:hint="default" w:ascii="Arial Narrow" w:hAnsi="Arial Narrow" w:cs="Arial Narrow"/>
+          <w:sz w:val="24"/>
+          <w:szCs w:val="28"/>
+          <w:lang w:val="en-GB"/>
+        </w:rPr>
+      </w:pPr>
+      <w:r>
+        <w:rPr>
+          <w:rFonts w:hint="default" w:ascii="Arial Narrow" w:hAnsi="Arial Narrow" w:cs="Arial Narrow"/>
           <w:sz w:val="24"/>
           <w:szCs w:val="28"/>
         </w:rPr>
@@ -406,7 +408,7 @@
       </w:r>
       <w:r>
         <w:rPr>
-          <w:rFonts w:ascii="Arial Narrow" w:hAnsi="Arial Narrow"/>
+          <w:rFonts w:hint="default" w:ascii="Arial Narrow" w:hAnsi="Arial Narrow" w:cs="Arial Narrow"/>
           <w:sz w:val="24"/>
           <w:szCs w:val="28"/>
         </w:rPr>
@@ -414,7 +416,7 @@
       </w:r>
       <w:r>
         <w:rPr>
-          <w:rFonts w:ascii="Arial Narrow" w:hAnsi="Arial Narrow"/>
+          <w:rFonts w:hint="default" w:ascii="Arial Narrow" w:hAnsi="Arial Narrow" w:cs="Arial Narrow"/>
           <w:sz w:val="24"/>
           <w:szCs w:val="28"/>
         </w:rPr>
@@ -422,7 +424,7 @@
       </w:r>
       <w:r>
         <w:rPr>
-          <w:rFonts w:hint="default" w:ascii="Arial Narrow" w:hAnsi="Arial Narrow"/>
+          <w:rFonts w:hint="default" w:ascii="Arial Narrow" w:hAnsi="Arial Narrow" w:cs="Arial Narrow"/>
           <w:sz w:val="24"/>
           <w:szCs w:val="28"/>
           <w:lang w:val="en-GB"/>
@@ -437,14 +439,14 @@
         </w:tabs>
         <w:spacing w:after="0"/>
         <w:rPr>
-          <w:rFonts w:ascii="Arial Narrow" w:hAnsi="Arial Narrow"/>
-          <w:sz w:val="24"/>
-          <w:szCs w:val="28"/>
-        </w:rPr>
-      </w:pPr>
-      <w:r>
-        <w:rPr>
-          <w:rFonts w:ascii="Arial Narrow" w:hAnsi="Arial Narrow"/>
+          <w:rFonts w:hint="default" w:ascii="Arial Narrow" w:hAnsi="Arial Narrow" w:cs="Arial Narrow"/>
+          <w:sz w:val="24"/>
+          <w:szCs w:val="28"/>
+        </w:rPr>
+      </w:pPr>
+      <w:r>
+        <w:rPr>
+          <w:rFonts w:hint="default" w:ascii="Arial Narrow" w:hAnsi="Arial Narrow" w:cs="Arial Narrow"/>
           <w:sz w:val="24"/>
           <w:szCs w:val="28"/>
         </w:rPr>
@@ -452,7 +454,7 @@
       </w:r>
       <w:r>
         <w:rPr>
-          <w:rFonts w:ascii="Arial Narrow" w:hAnsi="Arial Narrow"/>
+          <w:rFonts w:hint="default" w:ascii="Arial Narrow" w:hAnsi="Arial Narrow" w:cs="Arial Narrow"/>
           <w:sz w:val="24"/>
           <w:szCs w:val="28"/>
         </w:rPr>
@@ -460,7 +462,7 @@
       </w:r>
       <w:r>
         <w:rPr>
-          <w:rFonts w:ascii="Arial Narrow" w:hAnsi="Arial Narrow"/>
+          <w:rFonts w:hint="default" w:ascii="Arial Narrow" w:hAnsi="Arial Narrow" w:cs="Arial Narrow"/>
           <w:sz w:val="24"/>
           <w:szCs w:val="28"/>
         </w:rPr>
@@ -468,7 +470,7 @@
       </w:r>
       <w:r>
         <w:rPr>
-          <w:rFonts w:hint="default" w:ascii="Arial Narrow" w:hAnsi="Arial Narrow"/>
+          <w:rFonts w:hint="default" w:ascii="Arial Narrow" w:hAnsi="Arial Narrow" w:cs="Arial Narrow"/>
           <w:sz w:val="24"/>
           <w:szCs w:val="28"/>
           <w:lang w:val="en-GB"/>
@@ -483,14 +485,14 @@
         </w:tabs>
         <w:spacing w:after="0"/>
         <w:rPr>
-          <w:rFonts w:ascii="Arial Narrow" w:hAnsi="Arial Narrow"/>
-          <w:sz w:val="24"/>
-          <w:szCs w:val="28"/>
-        </w:rPr>
-      </w:pPr>
-      <w:r>
-        <w:rPr>
-          <w:rFonts w:ascii="Arial Narrow" w:hAnsi="Arial Narrow"/>
+          <w:rFonts w:hint="default" w:ascii="Arial Narrow" w:hAnsi="Arial Narrow" w:cs="Arial Narrow"/>
+          <w:sz w:val="24"/>
+          <w:szCs w:val="28"/>
+        </w:rPr>
+      </w:pPr>
+      <w:r>
+        <w:rPr>
+          <w:rFonts w:hint="default" w:ascii="Arial Narrow" w:hAnsi="Arial Narrow" w:cs="Arial Narrow"/>
           <w:sz w:val="24"/>
           <w:szCs w:val="28"/>
         </w:rPr>
@@ -498,7 +500,7 @@
       </w:r>
       <w:r>
         <w:rPr>
-          <w:rFonts w:ascii="Arial Narrow" w:hAnsi="Arial Narrow"/>
+          <w:rFonts w:hint="default" w:ascii="Arial Narrow" w:hAnsi="Arial Narrow" w:cs="Arial Narrow"/>
           <w:sz w:val="24"/>
           <w:szCs w:val="28"/>
         </w:rPr>
@@ -506,7 +508,7 @@
       </w:r>
       <w:r>
         <w:rPr>
-          <w:rFonts w:ascii="Arial Narrow" w:hAnsi="Arial Narrow"/>
+          <w:rFonts w:hint="default" w:ascii="Arial Narrow" w:hAnsi="Arial Narrow" w:cs="Arial Narrow"/>
           <w:sz w:val="24"/>
           <w:szCs w:val="28"/>
         </w:rPr>
@@ -514,7 +516,7 @@
       </w:r>
       <w:r>
         <w:rPr>
-          <w:rFonts w:hint="default" w:ascii="Arial Narrow" w:hAnsi="Arial Narrow"/>
+          <w:rFonts w:hint="default" w:ascii="Arial Narrow" w:hAnsi="Arial Narrow" w:cs="Arial Narrow"/>
           <w:sz w:val="24"/>
           <w:szCs w:val="28"/>
           <w:lang w:val="en-GB"/>
@@ -529,14 +531,14 @@
         </w:tabs>
         <w:spacing w:after="0"/>
         <w:rPr>
-          <w:rFonts w:ascii="Arial Narrow" w:hAnsi="Arial Narrow"/>
-          <w:sz w:val="24"/>
-          <w:szCs w:val="28"/>
-        </w:rPr>
-      </w:pPr>
-      <w:r>
-        <w:rPr>
-          <w:rFonts w:ascii="Arial Narrow" w:hAnsi="Arial Narrow"/>
+          <w:rFonts w:hint="default" w:ascii="Arial Narrow" w:hAnsi="Arial Narrow" w:cs="Arial Narrow"/>
+          <w:sz w:val="24"/>
+          <w:szCs w:val="28"/>
+        </w:rPr>
+      </w:pPr>
+      <w:r>
+        <w:rPr>
+          <w:rFonts w:hint="default" w:ascii="Arial Narrow" w:hAnsi="Arial Narrow" w:cs="Arial Narrow"/>
           <w:sz w:val="24"/>
           <w:szCs w:val="28"/>
         </w:rPr>
@@ -544,7 +546,7 @@
       </w:r>
       <w:r>
         <w:rPr>
-          <w:rFonts w:ascii="Arial Narrow" w:hAnsi="Arial Narrow"/>
+          <w:rFonts w:hint="default" w:ascii="Arial Narrow" w:hAnsi="Arial Narrow" w:cs="Arial Narrow"/>
           <w:sz w:val="24"/>
           <w:szCs w:val="28"/>
         </w:rPr>
@@ -552,7 +554,7 @@
       </w:r>
       <w:r>
         <w:rPr>
-          <w:rFonts w:ascii="Arial Narrow" w:hAnsi="Arial Narrow"/>
+          <w:rFonts w:hint="default" w:ascii="Arial Narrow" w:hAnsi="Arial Narrow" w:cs="Arial Narrow"/>
           <w:sz w:val="24"/>
           <w:szCs w:val="28"/>
         </w:rPr>
@@ -560,7 +562,7 @@
       </w:r>
       <w:r>
         <w:rPr>
-          <w:rFonts w:hint="default" w:ascii="Arial Narrow" w:hAnsi="Arial Narrow"/>
+          <w:rFonts w:hint="default" w:ascii="Arial Narrow" w:hAnsi="Arial Narrow" w:cs="Arial Narrow"/>
           <w:sz w:val="24"/>
           <w:szCs w:val="28"/>
           <w:lang w:val="en-GB"/>
@@ -576,15 +578,15 @@
         </w:tabs>
         <w:spacing w:after="0"/>
         <w:rPr>
-          <w:rFonts w:hint="default" w:ascii="Arial Narrow" w:hAnsi="Arial Narrow"/>
-          <w:sz w:val="24"/>
-          <w:szCs w:val="28"/>
-          <w:lang w:val="en-GB"/>
-        </w:rPr>
-      </w:pPr>
-      <w:r>
-        <w:rPr>
-          <w:rFonts w:ascii="Arial Narrow" w:hAnsi="Arial Narrow"/>
+          <w:rFonts w:hint="default" w:ascii="Arial Narrow" w:hAnsi="Arial Narrow" w:cs="Arial Narrow"/>
+          <w:sz w:val="24"/>
+          <w:szCs w:val="28"/>
+          <w:lang w:val="en-GB"/>
+        </w:rPr>
+      </w:pPr>
+      <w:r>
+        <w:rPr>
+          <w:rFonts w:hint="default" w:ascii="Arial Narrow" w:hAnsi="Arial Narrow" w:cs="Arial Narrow"/>
           <w:sz w:val="24"/>
           <w:szCs w:val="28"/>
         </w:rPr>
@@ -592,7 +594,7 @@
       </w:r>
       <w:r>
         <w:rPr>
-          <w:rFonts w:ascii="Arial Narrow" w:hAnsi="Arial Narrow"/>
+          <w:rFonts w:hint="default" w:ascii="Arial Narrow" w:hAnsi="Arial Narrow" w:cs="Arial Narrow"/>
           <w:sz w:val="24"/>
           <w:szCs w:val="28"/>
         </w:rPr>
@@ -600,7 +602,7 @@
       </w:r>
       <w:r>
         <w:rPr>
-          <w:rFonts w:ascii="Arial Narrow" w:hAnsi="Arial Narrow"/>
+          <w:rFonts w:hint="default" w:ascii="Arial Narrow" w:hAnsi="Arial Narrow" w:cs="Arial Narrow"/>
           <w:sz w:val="24"/>
           <w:szCs w:val="28"/>
         </w:rPr>
@@ -608,7 +610,7 @@
       </w:r>
       <w:r>
         <w:rPr>
-          <w:rFonts w:ascii="Arial Narrow" w:hAnsi="Arial Narrow"/>
+          <w:rFonts w:hint="default" w:ascii="Arial Narrow" w:hAnsi="Arial Narrow" w:cs="Arial Narrow"/>
           <w:sz w:val="24"/>
           <w:szCs w:val="28"/>
         </w:rPr>
@@ -616,7 +618,7 @@
       </w:r>
       <w:r>
         <w:rPr>
-          <w:rFonts w:hint="default" w:ascii="Arial Narrow" w:hAnsi="Arial Narrow"/>
+          <w:rFonts w:hint="default" w:ascii="Arial Narrow" w:hAnsi="Arial Narrow" w:cs="Arial Narrow"/>
           <w:sz w:val="24"/>
           <w:szCs w:val="28"/>
           <w:lang w:val="en-GB"/>
@@ -631,14 +633,14 @@
         </w:tabs>
         <w:spacing w:after="0"/>
         <w:rPr>
-          <w:rFonts w:ascii="Arial Narrow" w:hAnsi="Arial Narrow"/>
-          <w:sz w:val="24"/>
-          <w:szCs w:val="28"/>
-        </w:rPr>
-      </w:pPr>
-      <w:r>
-        <w:rPr>
-          <w:rFonts w:ascii="Arial Narrow" w:hAnsi="Arial Narrow"/>
+          <w:rFonts w:hint="default" w:ascii="Arial Narrow" w:hAnsi="Arial Narrow" w:cs="Arial Narrow"/>
+          <w:sz w:val="24"/>
+          <w:szCs w:val="28"/>
+        </w:rPr>
+      </w:pPr>
+      <w:r>
+        <w:rPr>
+          <w:rFonts w:hint="default" w:ascii="Arial Narrow" w:hAnsi="Arial Narrow" w:cs="Arial Narrow"/>
           <w:sz w:val="24"/>
           <w:szCs w:val="28"/>
         </w:rPr>
@@ -646,7 +648,7 @@
       </w:r>
       <w:r>
         <w:rPr>
-          <w:rFonts w:ascii="Arial Narrow" w:hAnsi="Arial Narrow"/>
+          <w:rFonts w:hint="default" w:ascii="Arial Narrow" w:hAnsi="Arial Narrow" w:cs="Arial Narrow"/>
           <w:sz w:val="24"/>
           <w:szCs w:val="28"/>
         </w:rPr>
@@ -654,7 +656,7 @@
       </w:r>
       <w:r>
         <w:rPr>
-          <w:rFonts w:ascii="Arial Narrow" w:hAnsi="Arial Narrow"/>
+          <w:rFonts w:hint="default" w:ascii="Arial Narrow" w:hAnsi="Arial Narrow" w:cs="Arial Narrow"/>
           <w:sz w:val="24"/>
           <w:szCs w:val="28"/>
         </w:rPr>
@@ -662,7 +664,7 @@
       </w:r>
       <w:r>
         <w:rPr>
-          <w:rFonts w:hint="default" w:ascii="Arial Narrow" w:hAnsi="Arial Narrow"/>
+          <w:rFonts w:hint="default" w:ascii="Arial Narrow" w:hAnsi="Arial Narrow" w:cs="Arial Narrow"/>
           <w:sz w:val="24"/>
           <w:szCs w:val="28"/>
           <w:lang w:val="en-GB"/>
@@ -677,14 +679,14 @@
         </w:tabs>
         <w:spacing w:after="0"/>
         <w:rPr>
-          <w:rFonts w:ascii="Arial Narrow" w:hAnsi="Arial Narrow"/>
-          <w:sz w:val="24"/>
-          <w:szCs w:val="28"/>
-        </w:rPr>
-      </w:pPr>
-      <w:r>
-        <w:rPr>
-          <w:rFonts w:ascii="Arial Narrow" w:hAnsi="Arial Narrow"/>
+          <w:rFonts w:hint="default" w:ascii="Arial Narrow" w:hAnsi="Arial Narrow" w:cs="Arial Narrow"/>
+          <w:sz w:val="24"/>
+          <w:szCs w:val="28"/>
+        </w:rPr>
+      </w:pPr>
+      <w:r>
+        <w:rPr>
+          <w:rFonts w:hint="default" w:ascii="Arial Narrow" w:hAnsi="Arial Narrow" w:cs="Arial Narrow"/>
           <w:sz w:val="24"/>
           <w:szCs w:val="28"/>
         </w:rPr>
@@ -692,7 +694,7 @@
       </w:r>
       <w:r>
         <w:rPr>
-          <w:rFonts w:ascii="Arial Narrow" w:hAnsi="Arial Narrow"/>
+          <w:rFonts w:hint="default" w:ascii="Arial Narrow" w:hAnsi="Arial Narrow" w:cs="Arial Narrow"/>
           <w:sz w:val="24"/>
           <w:szCs w:val="28"/>
         </w:rPr>
@@ -706,14 +708,14 @@
         </w:tabs>
         <w:spacing w:after="0"/>
         <w:rPr>
-          <w:rFonts w:ascii="Arial Narrow" w:hAnsi="Arial Narrow"/>
-          <w:sz w:val="24"/>
-          <w:szCs w:val="28"/>
-        </w:rPr>
-      </w:pPr>
-      <w:r>
-        <w:rPr>
-          <w:rFonts w:ascii="Arial Narrow" w:hAnsi="Arial Narrow"/>
+          <w:rFonts w:hint="default" w:ascii="Arial Narrow" w:hAnsi="Arial Narrow" w:cs="Arial Narrow"/>
+          <w:sz w:val="24"/>
+          <w:szCs w:val="28"/>
+        </w:rPr>
+      </w:pPr>
+      <w:r>
+        <w:rPr>
+          <w:rFonts w:hint="default" w:ascii="Arial Narrow" w:hAnsi="Arial Narrow" w:cs="Arial Narrow"/>
           <w:sz w:val="24"/>
           <w:szCs w:val="28"/>
         </w:rPr>
@@ -721,7 +723,7 @@
       </w:r>
       <w:r>
         <w:rPr>
-          <w:rFonts w:ascii="Arial Narrow" w:hAnsi="Arial Narrow"/>
+          <w:rFonts w:hint="default" w:ascii="Arial Narrow" w:hAnsi="Arial Narrow" w:cs="Arial Narrow"/>
           <w:sz w:val="24"/>
           <w:szCs w:val="28"/>
         </w:rPr>
@@ -735,7 +737,7 @@
         </w:tabs>
         <w:spacing w:after="0" w:line="360" w:lineRule="auto"/>
         <w:rPr>
-          <w:rFonts w:ascii="Arial Narrow" w:hAnsi="Arial Narrow"/>
+          <w:rFonts w:hint="default" w:ascii="Arial Narrow" w:hAnsi="Arial Narrow" w:cs="Arial Narrow"/>
           <w:sz w:val="24"/>
           <w:szCs w:val="28"/>
         </w:rPr>
@@ -746,14 +748,14 @@
         <w:spacing w:after="0" w:line="360" w:lineRule="auto"/>
         <w:jc w:val="both"/>
         <w:rPr>
-          <w:rFonts w:ascii="Arial Narrow" w:hAnsi="Arial Narrow"/>
-          <w:sz w:val="24"/>
-          <w:szCs w:val="28"/>
-        </w:rPr>
-      </w:pPr>
-      <w:r>
-        <w:rPr>
-          <w:rFonts w:ascii="Arial Narrow" w:hAnsi="Arial Narrow"/>
+          <w:rFonts w:hint="default" w:ascii="Arial Narrow" w:hAnsi="Arial Narrow" w:cs="Arial Narrow"/>
+          <w:sz w:val="24"/>
+          <w:szCs w:val="28"/>
+        </w:rPr>
+      </w:pPr>
+      <w:r>
+        <w:rPr>
+          <w:rFonts w:hint="default" w:ascii="Arial Narrow" w:hAnsi="Arial Narrow" w:cs="Arial Narrow"/>
           <w:sz w:val="24"/>
           <w:szCs w:val="28"/>
           <w:lang w:val="en-US"/>
@@ -762,7 +764,7 @@
       </w:r>
       <w:r>
         <w:rPr>
-          <w:rFonts w:ascii="Arial Narrow" w:hAnsi="Arial Narrow"/>
+          <w:rFonts w:hint="default" w:ascii="Arial Narrow" w:hAnsi="Arial Narrow" w:cs="Arial Narrow"/>
           <w:sz w:val="24"/>
           <w:szCs w:val="28"/>
         </w:rPr>
@@ -770,7 +772,7 @@
       </w:r>
       <w:r>
         <w:rPr>
-          <w:rFonts w:ascii="Arial Narrow" w:hAnsi="Arial Narrow"/>
+          <w:rFonts w:hint="default" w:ascii="Arial Narrow" w:hAnsi="Arial Narrow" w:cs="Arial Narrow"/>
           <w:sz w:val="24"/>
           <w:szCs w:val="28"/>
           <w:lang w:val="en-US"/>
@@ -779,7 +781,7 @@
       </w:r>
       <w:r>
         <w:rPr>
-          <w:rFonts w:ascii="Arial Narrow" w:hAnsi="Arial Narrow"/>
+          <w:rFonts w:hint="default" w:ascii="Arial Narrow" w:hAnsi="Arial Narrow" w:cs="Arial Narrow"/>
           <w:sz w:val="24"/>
           <w:szCs w:val="28"/>
         </w:rPr>
@@ -787,7 +789,7 @@
       </w:r>
       <w:r>
         <w:rPr>
-          <w:rFonts w:hint="default" w:ascii="Arial Narrow" w:hAnsi="Arial Narrow"/>
+          <w:rFonts w:hint="default" w:ascii="Arial Narrow" w:hAnsi="Arial Narrow" w:cs="Arial Narrow"/>
           <w:sz w:val="24"/>
           <w:szCs w:val="28"/>
           <w:lang w:val="en-GB"/>
@@ -796,7 +798,7 @@
       </w:r>
       <w:r>
         <w:rPr>
-          <w:rFonts w:ascii="Arial Narrow" w:hAnsi="Arial Narrow"/>
+          <w:rFonts w:hint="default" w:ascii="Arial Narrow" w:hAnsi="Arial Narrow" w:cs="Arial Narrow"/>
           <w:sz w:val="24"/>
           <w:szCs w:val="28"/>
         </w:rPr>
@@ -804,7 +806,7 @@
       </w:r>
       <w:r>
         <w:rPr>
-          <w:rFonts w:hint="default" w:ascii="Arial Narrow" w:hAnsi="Arial Narrow"/>
+          <w:rFonts w:hint="default" w:ascii="Arial Narrow" w:hAnsi="Arial Narrow" w:cs="Arial Narrow"/>
           <w:sz w:val="24"/>
           <w:szCs w:val="28"/>
           <w:lang w:val="en-GB"/>
@@ -813,7 +815,7 @@
       </w:r>
       <w:r>
         <w:rPr>
-          <w:rFonts w:ascii="Arial Narrow" w:hAnsi="Arial Narrow"/>
+          <w:rFonts w:hint="default" w:ascii="Arial Narrow" w:hAnsi="Arial Narrow" w:cs="Arial Narrow"/>
           <w:sz w:val="24"/>
           <w:szCs w:val="28"/>
         </w:rPr>
@@ -821,7 +823,7 @@
       </w:r>
       <w:r>
         <w:rPr>
-          <w:rFonts w:hint="default" w:ascii="Arial Narrow" w:hAnsi="Arial Narrow"/>
+          <w:rFonts w:hint="default" w:ascii="Arial Narrow" w:hAnsi="Arial Narrow" w:cs="Arial Narrow"/>
           <w:sz w:val="24"/>
           <w:szCs w:val="28"/>
           <w:lang w:val="en-GB"/>
@@ -830,7 +832,7 @@
       </w:r>
       <w:r>
         <w:rPr>
-          <w:rFonts w:ascii="Arial Narrow" w:hAnsi="Arial Narrow"/>
+          <w:rFonts w:hint="default" w:ascii="Arial Narrow" w:hAnsi="Arial Narrow" w:cs="Arial Narrow"/>
           <w:sz w:val="24"/>
           <w:szCs w:val="28"/>
         </w:rPr>
@@ -838,7 +840,7 @@
       </w:r>
       <w:r>
         <w:rPr>
-          <w:rFonts w:hint="default" w:ascii="Arial Narrow" w:hAnsi="Arial Narrow"/>
+          <w:rFonts w:hint="default" w:ascii="Arial Narrow" w:hAnsi="Arial Narrow" w:cs="Arial Narrow"/>
           <w:sz w:val="24"/>
           <w:szCs w:val="28"/>
           <w:lang w:val="en-GB"/>
@@ -847,7 +849,7 @@
       </w:r>
       <w:r>
         <w:rPr>
-          <w:rFonts w:ascii="Arial Narrow" w:hAnsi="Arial Narrow"/>
+          <w:rFonts w:hint="default" w:ascii="Arial Narrow" w:hAnsi="Arial Narrow" w:cs="Arial Narrow"/>
           <w:sz w:val="24"/>
           <w:szCs w:val="28"/>
         </w:rPr>
@@ -859,14 +861,14 @@
         <w:spacing w:after="0" w:line="360" w:lineRule="auto"/>
         <w:jc w:val="both"/>
         <w:rPr>
-          <w:rFonts w:ascii="Arial Narrow" w:hAnsi="Arial Narrow"/>
-          <w:sz w:val="24"/>
-          <w:szCs w:val="28"/>
-        </w:rPr>
-      </w:pPr>
-      <w:r>
-        <w:rPr>
-          <w:rFonts w:ascii="Arial Narrow" w:hAnsi="Arial Narrow"/>
+          <w:rFonts w:hint="default" w:ascii="Arial Narrow" w:hAnsi="Arial Narrow" w:cs="Arial Narrow"/>
+          <w:sz w:val="24"/>
+          <w:szCs w:val="28"/>
+        </w:rPr>
+      </w:pPr>
+      <w:r>
+        <w:rPr>
+          <w:rFonts w:hint="default" w:ascii="Arial Narrow" w:hAnsi="Arial Narrow" w:cs="Arial Narrow"/>
           <w:sz w:val="24"/>
           <w:szCs w:val="28"/>
         </w:rPr>
@@ -877,7 +879,7 @@
       <w:pPr>
         <w:spacing w:after="0" w:line="360" w:lineRule="auto"/>
         <w:rPr>
-          <w:rFonts w:ascii="Arial Narrow" w:hAnsi="Arial Narrow"/>
+          <w:rFonts w:hint="default" w:ascii="Arial Narrow" w:hAnsi="Arial Narrow" w:cs="Arial Narrow"/>
           <w:sz w:val="24"/>
           <w:szCs w:val="28"/>
         </w:rPr>
@@ -1113,7 +1115,6 @@
                 <w:lang w:val="en-GB"/>
               </w:rPr>
             </w:pPr>
-            <w:bookmarkStart w:id="0" w:name="_GoBack"/>
             <w:r>
               <w:rPr>
                 <w:rFonts w:hint="default" w:ascii="Arial Narrow" w:hAnsi="Arial Narrow" w:cs="Arial Narrow"/>
@@ -1159,7 +1160,6 @@
                 </wp:inline>
               </w:drawing>
             </w:r>
-            <w:bookmarkEnd w:id="0"/>
           </w:p>
           <w:p>
             <w:pPr>
@@ -1324,7 +1324,7 @@
       <w:pPr>
         <w:spacing w:after="0"/>
         <w:rPr>
-          <w:rFonts w:ascii="Times New Roman" w:hAnsi="Times New Roman" w:cs="Times New Roman"/>
+          <w:rFonts w:hint="default" w:ascii="Arial Narrow" w:hAnsi="Arial Narrow" w:cs="Arial Narrow"/>
           <w:sz w:val="24"/>
           <w:szCs w:val="28"/>
         </w:rPr>
@@ -1335,7 +1335,7 @@
         <w:spacing w:after="0"/>
         <w:ind w:left="5040"/>
         <w:rPr>
-          <w:rFonts w:ascii="Arial Narrow" w:hAnsi="Arial Narrow"/>
+          <w:rFonts w:hint="default" w:ascii="Arial Narrow" w:hAnsi="Arial Narrow" w:cs="Arial Narrow"/>
           <w:sz w:val="24"/>
           <w:szCs w:val="28"/>
         </w:rPr>
@@ -1346,7 +1346,7 @@
         <w:spacing w:after="0"/>
         <w:jc w:val="both"/>
         <w:rPr>
-          <w:rFonts w:ascii="Arial Narrow" w:hAnsi="Arial Narrow" w:cs="Tahoma"/>
+          <w:rFonts w:hint="default" w:ascii="Arial Narrow" w:hAnsi="Arial Narrow" w:cs="Arial Narrow"/>
           <w:i/>
           <w:sz w:val="20"/>
           <w:szCs w:val="20"/>
@@ -1359,7 +1359,7 @@
         <w:spacing w:after="0"/>
         <w:jc w:val="both"/>
         <w:rPr>
-          <w:rFonts w:ascii="Arial Narrow" w:hAnsi="Arial Narrow" w:cs="Tahoma"/>
+          <w:rFonts w:hint="default" w:ascii="Arial Narrow" w:hAnsi="Arial Narrow" w:cs="Arial Narrow"/>
           <w:i/>
           <w:sz w:val="20"/>
           <w:szCs w:val="20"/>
@@ -1372,7 +1372,7 @@
         <w:spacing w:after="0"/>
         <w:jc w:val="both"/>
         <w:rPr>
-          <w:rFonts w:ascii="Arial Narrow" w:hAnsi="Arial Narrow" w:cs="Tahoma"/>
+          <w:rFonts w:hint="default" w:ascii="Arial Narrow" w:hAnsi="Arial Narrow" w:cs="Arial Narrow"/>
           <w:i/>
           <w:sz w:val="20"/>
           <w:szCs w:val="20"/>
@@ -1385,7 +1385,7 @@
         <w:spacing w:after="0"/>
         <w:jc w:val="both"/>
         <w:rPr>
-          <w:rFonts w:ascii="Arial Narrow" w:hAnsi="Arial Narrow" w:cs="Tahoma"/>
+          <w:rFonts w:hint="default" w:ascii="Arial Narrow" w:hAnsi="Arial Narrow" w:cs="Arial Narrow"/>
           <w:i/>
           <w:sz w:val="20"/>
           <w:szCs w:val="20"/>
@@ -1398,7 +1398,7 @@
         <w:spacing w:after="0"/>
         <w:jc w:val="both"/>
         <w:rPr>
-          <w:rFonts w:ascii="Arial Narrow" w:hAnsi="Arial Narrow" w:cs="Tahoma"/>
+          <w:rFonts w:hint="default" w:ascii="Arial Narrow" w:hAnsi="Arial Narrow" w:cs="Arial Narrow"/>
           <w:i/>
           <w:sz w:val="20"/>
           <w:szCs w:val="20"/>
@@ -1406,7 +1406,7 @@
       </w:pPr>
       <w:r>
         <w:rPr>
-          <w:rFonts w:ascii="Arial Narrow" w:hAnsi="Arial Narrow" w:cs="Tahoma"/>
+          <w:rFonts w:hint="default" w:ascii="Arial Narrow" w:hAnsi="Arial Narrow" w:cs="Arial Narrow"/>
           <w:i/>
           <w:sz w:val="20"/>
           <w:szCs w:val="20"/>
@@ -1425,7 +1425,7 @@
         <w:ind w:left="284" w:hanging="284"/>
         <w:jc w:val="both"/>
         <w:rPr>
-          <w:rFonts w:ascii="Arial Narrow" w:hAnsi="Arial Narrow" w:cs="Tahoma"/>
+          <w:rFonts w:hint="default" w:ascii="Arial Narrow" w:hAnsi="Arial Narrow" w:cs="Arial Narrow"/>
           <w:i/>
           <w:sz w:val="20"/>
           <w:szCs w:val="20"/>
@@ -1433,7 +1433,7 @@
       </w:pPr>
       <w:r>
         <w:rPr>
-          <w:rFonts w:ascii="Arial Narrow" w:hAnsi="Arial Narrow" w:cs="Tahoma"/>
+          <w:rFonts w:hint="default" w:ascii="Arial Narrow" w:hAnsi="Arial Narrow" w:cs="Arial Narrow"/>
           <w:i/>
           <w:sz w:val="20"/>
           <w:szCs w:val="20"/>
@@ -1452,7 +1452,7 @@
         <w:ind w:left="284" w:hanging="284"/>
         <w:jc w:val="both"/>
         <w:rPr>
-          <w:rFonts w:ascii="Arial Narrow" w:hAnsi="Arial Narrow" w:cs="Tahoma"/>
+          <w:rFonts w:hint="default" w:ascii="Arial Narrow" w:hAnsi="Arial Narrow" w:cs="Arial Narrow"/>
           <w:i/>
           <w:sz w:val="20"/>
           <w:szCs w:val="20"/>
@@ -1460,7 +1460,7 @@
       </w:pPr>
       <w:r>
         <w:rPr>
-          <w:rFonts w:ascii="Arial Narrow" w:hAnsi="Arial Narrow" w:cs="Tahoma"/>
+          <w:rFonts w:hint="default" w:ascii="Arial Narrow" w:hAnsi="Arial Narrow" w:cs="Arial Narrow"/>
           <w:i/>
           <w:sz w:val="20"/>
           <w:szCs w:val="20"/>
@@ -1472,7 +1472,7 @@
       <w:pPr>
         <w:spacing w:after="0"/>
         <w:rPr>
-          <w:rFonts w:ascii="Arial Narrow" w:hAnsi="Arial Narrow"/>
+          <w:rFonts w:hint="default" w:ascii="Arial Narrow" w:hAnsi="Arial Narrow" w:cs="Arial Narrow"/>
           <w:sz w:val="24"/>
           <w:szCs w:val="28"/>
         </w:rPr>
@@ -1961,6 +1961,7 @@
   <w:style w:type="paragraph" w:styleId="5">
     <w:name w:val="List Paragraph"/>
     <w:basedOn w:val="1"/>
+    <w:autoRedefine/>
     <w:qFormat/>
     <w:uiPriority w:val="34"/>
     <w:pPr>
@@ -1970,6 +1971,7 @@
   </w:style>
   <w:style w:type="paragraph" w:styleId="6">
     <w:name w:val="No Spacing"/>
+    <w:autoRedefine/>
     <w:qFormat/>
     <w:uiPriority w:val="1"/>
     <w:pPr>

</xml_diff>

<commit_message>
feat: surat - menambahkan kolom umur, waktu pergi dan  nomor akta cerai
</commit_message>
<xml_diff>
--- a/src/assets/docx/templete/1.docx
+++ b/src/assets/docx/templete/1.docx
@@ -137,8 +137,6 @@
         </w:rPr>
         <w:t>SURAT KETERANGAN DOMISILI</w:t>
       </w:r>
-      <w:bookmarkStart w:id="0" w:name="_GoBack"/>
-      <w:bookmarkEnd w:id="0"/>
     </w:p>
     <w:p>
       <w:pPr>
@@ -157,7 +155,7 @@
           <w:sz w:val="24"/>
           <w:szCs w:val="28"/>
         </w:rPr>
-        <w:t>Nomor : ................/SKD/RT</w:t>
+        <w:t>Nomor :/SKD/RT</w:t>
       </w:r>
       <w:r>
         <w:rPr>
@@ -216,8 +214,17 @@
           <w:rFonts w:hint="default" w:ascii="Arial Narrow" w:hAnsi="Arial Narrow" w:cs="Arial Narrow"/>
           <w:sz w:val="24"/>
           <w:szCs w:val="28"/>
-        </w:rPr>
-        <w:t>........../ 202</w:t>
+          <w:lang w:val="en-GB"/>
+        </w:rPr>
+        <w:t>{now}</w:t>
+      </w:r>
+      <w:r>
+        <w:rPr>
+          <w:rFonts w:hint="default" w:ascii="Arial Narrow" w:hAnsi="Arial Narrow" w:cs="Arial Narrow"/>
+          <w:sz w:val="24"/>
+          <w:szCs w:val="28"/>
+        </w:rPr>
+        <w:t>/ 202</w:t>
       </w:r>
       <w:r>
         <w:rPr>
@@ -698,36 +705,17 @@
           <w:sz w:val="24"/>
           <w:szCs w:val="28"/>
         </w:rPr>
-        <w:t xml:space="preserve">  ................................................................................................................................</w:t>
-      </w:r>
-    </w:p>
-    <w:p>
-      <w:pPr>
-        <w:tabs>
-          <w:tab w:val="left" w:pos="2268"/>
-        </w:tabs>
-        <w:spacing w:after="0"/>
-        <w:rPr>
-          <w:rFonts w:hint="default" w:ascii="Arial Narrow" w:hAnsi="Arial Narrow" w:cs="Arial Narrow"/>
-          <w:sz w:val="24"/>
-          <w:szCs w:val="28"/>
-        </w:rPr>
-      </w:pPr>
-      <w:r>
-        <w:rPr>
-          <w:rFonts w:hint="default" w:ascii="Arial Narrow" w:hAnsi="Arial Narrow" w:cs="Arial Narrow"/>
-          <w:sz w:val="24"/>
-          <w:szCs w:val="28"/>
-        </w:rPr>
-        <w:tab/>
-      </w:r>
-      <w:r>
-        <w:rPr>
-          <w:rFonts w:hint="default" w:ascii="Arial Narrow" w:hAnsi="Arial Narrow" w:cs="Arial Narrow"/>
-          <w:sz w:val="24"/>
-          <w:szCs w:val="28"/>
-        </w:rPr>
-        <w:t xml:space="preserve">  ................................................................................................................................</w:t>
+        <w:t xml:space="preserve"> </w:t>
+      </w:r>
+      <w:bookmarkStart w:id="0" w:name="_GoBack"/>
+      <w:bookmarkEnd w:id="0"/>
+      <w:r>
+        <w:rPr>
+          <w:rFonts w:hint="default" w:ascii="Arial Narrow" w:hAnsi="Arial Narrow" w:cs="Arial Narrow"/>
+          <w:sz w:val="24"/>
+          <w:szCs w:val="28"/>
+        </w:rPr>
+        <w:t>.</w:t>
       </w:r>
     </w:p>
     <w:p>

</xml_diff>